<commit_message>
implement download word for functional
</commit_message>
<xml_diff>
--- a/public/ResumeTemplates/functional.docx
+++ b/public/ResumeTemplates/functional.docx
@@ -6,6 +6,7 @@
       <w:pPr>
         <w:rPr>
           <w:rFonts w:hint="default"/>
+          <w:vertAlign w:val="baseline"/>
           <w:lang w:val="en-US"/>
         </w:rPr>
       </w:pPr>
@@ -14,22 +15,779 @@
           <w:rFonts w:hint="default"/>
           <w:lang w:val="en-US"/>
         </w:rPr>
-        <w:t>This is Created by</w:t>
-      </w:r>
-      <w:bookmarkStart w:id="0" w:name="_GoBack"/>
-      <w:bookmarkEnd w:id="0"/>
-      <w:r>
+        <w:t xml:space="preserve"> </w:t>
+      </w:r>
+    </w:p>
+    <w:p>
+      <w:pPr>
+        <w:widowControl w:val="0"/>
+        <w:jc w:val="left"/>
+        <w:rPr>
+          <w:rFonts w:hint="default" w:ascii="Arial" w:hAnsi="Arial" w:cs="Arial"/>
+          <w:sz w:val="24"/>
+          <w:szCs w:val="24"/>
+          <w:vertAlign w:val="baseline"/>
+          <w:lang w:val="en-US"/>
+        </w:rPr>
+      </w:pPr>
+      <w:r>
+        <w:rPr>
+          <w:rFonts w:hint="default" w:ascii="Arial" w:hAnsi="Arial" w:cs="Arial"/>
+          <w:sz w:val="48"/>
+          <w:szCs w:val="48"/>
+          <w:vertAlign w:val="baseline"/>
+          <w:lang w:val="en-US"/>
+        </w:rPr>
+        <w:t xml:space="preserve">{fullname}                           </w:t>
+      </w:r>
+      <w:r>
+        <w:rPr>
+          <w:rFonts w:hint="default" w:ascii="Arial" w:hAnsi="Arial" w:cs="Arial"/>
+          <w:sz w:val="10"/>
+          <w:szCs w:val="10"/>
+          <w:vertAlign w:val="baseline"/>
+          <w:lang w:val="en-US"/>
+        </w:rPr>
+        <w:t xml:space="preserve">      </w:t>
+      </w:r>
+      <w:r>
+        <w:rPr>
+          <w:rFonts w:hint="default" w:ascii="Arial" w:hAnsi="Arial" w:cs="Arial"/>
+          <w:sz w:val="48"/>
+          <w:szCs w:val="48"/>
+          <w:vertAlign w:val="baseline"/>
+          <w:lang w:val="en-US"/>
+        </w:rPr>
+        <w:t xml:space="preserve"> </w:t>
+      </w:r>
+      <w:r>
+        <w:rPr>
+          <w:rFonts w:hint="default" w:ascii="Arial" w:hAnsi="Arial" w:cs="Arial"/>
+          <w:sz w:val="24"/>
+          <w:szCs w:val="24"/>
+          <w:vertAlign w:val="baseline"/>
+          <w:lang w:val="en-US"/>
+        </w:rPr>
+        <w:t>{street_1}</w:t>
+      </w:r>
+    </w:p>
+    <w:p>
+      <w:pPr>
+        <w:widowControl w:val="0"/>
+        <w:jc w:val="right"/>
+        <w:rPr>
+          <w:rFonts w:hint="default" w:ascii="Arial" w:hAnsi="Arial" w:cs="Arial"/>
+          <w:sz w:val="24"/>
+          <w:szCs w:val="24"/>
+          <w:vertAlign w:val="baseline"/>
+          <w:lang w:val="en-US"/>
+        </w:rPr>
+      </w:pPr>
+      <w:r>
+        <w:rPr>
+          <w:rFonts w:hint="default" w:ascii="Arial" w:hAnsi="Arial" w:cs="Arial"/>
+          <w:sz w:val="24"/>
+          <w:szCs w:val="24"/>
+          <w:vertAlign w:val="baseline"/>
+          <w:lang w:val="en-US"/>
+        </w:rPr>
+        <w:t>{street_2}</w:t>
+      </w:r>
+    </w:p>
+    <w:p>
+      <w:pPr>
+        <w:widowControl w:val="0"/>
+        <w:jc w:val="right"/>
+        <w:rPr>
+          <w:rFonts w:hint="default" w:ascii="Arial" w:hAnsi="Arial" w:cs="Arial"/>
+          <w:sz w:val="24"/>
+          <w:szCs w:val="24"/>
+          <w:vertAlign w:val="baseline"/>
+          <w:lang w:val="en-US"/>
+        </w:rPr>
+      </w:pPr>
+      <w:r>
+        <w:rPr>
+          <w:rFonts w:hint="default" w:ascii="Arial" w:hAnsi="Arial" w:cs="Arial"/>
+          <w:sz w:val="24"/>
+          <w:szCs w:val="24"/>
+          <w:vertAlign w:val="baseline"/>
+          <w:lang w:val="en-US"/>
+        </w:rPr>
+        <w:t>{city}</w:t>
+      </w:r>
+    </w:p>
+    <w:p>
+      <w:pPr>
+        <w:widowControl w:val="0"/>
+        <w:jc w:val="right"/>
+        <w:rPr>
+          <w:rFonts w:hint="default" w:ascii="Arial" w:hAnsi="Arial" w:cs="Arial"/>
+          <w:sz w:val="24"/>
+          <w:szCs w:val="24"/>
+          <w:vertAlign w:val="baseline"/>
+          <w:lang w:val="en-US"/>
+        </w:rPr>
+      </w:pPr>
+      <w:r>
+        <w:rPr>
+          <w:rFonts w:hint="default" w:ascii="Arial" w:hAnsi="Arial" w:cs="Arial"/>
+          <w:sz w:val="24"/>
+          <w:szCs w:val="24"/>
+          <w:vertAlign w:val="baseline"/>
+          <w:lang w:val="en-US"/>
+        </w:rPr>
+        <w:t>{phone}</w:t>
+      </w:r>
+    </w:p>
+    <w:p>
+      <w:pPr>
+        <w:widowControl w:val="0"/>
+        <w:jc w:val="right"/>
+        <w:rPr>
+          <w:rFonts w:hint="default" w:ascii="Arial" w:hAnsi="Arial" w:cs="Arial"/>
+          <w:sz w:val="24"/>
+          <w:szCs w:val="24"/>
+          <w:vertAlign w:val="baseline"/>
+          <w:lang w:val="en-US"/>
+        </w:rPr>
+      </w:pPr>
+      <w:r>
+        <w:rPr>
+          <w:rFonts w:hint="default" w:ascii="Arial" w:hAnsi="Arial" w:cs="Arial"/>
+          <w:sz w:val="24"/>
+          <w:szCs w:val="24"/>
+          <w:vertAlign w:val="baseline"/>
+          <w:lang w:val="en-US"/>
+        </w:rPr>
+        <w:t>{email}</w:t>
+      </w:r>
+    </w:p>
+    <w:p>
+      <w:pPr>
+        <w:jc w:val="right"/>
         <w:rPr>
           <w:rFonts w:hint="default"/>
           <w:lang w:val="en-US"/>
         </w:rPr>
-        <w:t xml:space="preserve"> {creater_name} on {created_date}</w:t>
-      </w:r>
-    </w:p>
-    <w:p>
-      <w:pPr>
-        <w:rPr>
-          <w:rFonts w:hint="default"/>
+      </w:pPr>
+      <w:r>
+        <w:rPr>
+          <w:rFonts w:hint="default" w:ascii="Arial" w:hAnsi="Arial" w:cs="Arial"/>
+          <w:sz w:val="24"/>
+          <w:szCs w:val="24"/>
+          <w:vertAlign w:val="baseline"/>
+          <w:lang w:val="en-US"/>
+        </w:rPr>
+        <w:t>{linkedin}</w:t>
+      </w:r>
+    </w:p>
+    <w:p>
+      <w:pPr>
+        <w:rPr>
+          <w:rFonts w:hint="default" w:ascii="Arial" w:hAnsi="Arial" w:cs="Arial"/>
+          <w:sz w:val="32"/>
+          <w:szCs w:val="32"/>
+          <w:lang w:val="en-US"/>
+        </w:rPr>
+      </w:pPr>
+    </w:p>
+    <w:p>
+      <w:pPr>
+        <w:rPr>
+          <w:rFonts w:hint="default" w:ascii="Arial" w:hAnsi="Arial" w:cs="Arial"/>
+          <w:sz w:val="32"/>
+          <w:szCs w:val="32"/>
+          <w:lang w:val="en-US"/>
+        </w:rPr>
+      </w:pPr>
+      <w:r>
+        <w:rPr>
+          <w:rFonts w:hint="default" w:ascii="Arial" w:hAnsi="Arial" w:cs="Arial"/>
+          <w:sz w:val="32"/>
+          <w:szCs w:val="32"/>
+          <w:lang w:val="en-US"/>
+        </w:rPr>
+        <w:t>Summary</w:t>
+      </w:r>
+    </w:p>
+    <w:p>
+      <w:pPr>
+        <w:keepNext w:val="0"/>
+        <w:keepLines w:val="0"/>
+        <w:pageBreakBefore w:val="0"/>
+        <w:widowControl/>
+        <w:kinsoku/>
+        <w:wordWrap/>
+        <w:overflowPunct/>
+        <w:topLinePunct w:val="0"/>
+        <w:autoSpaceDE/>
+        <w:autoSpaceDN/>
+        <w:bidi w:val="0"/>
+        <w:adjustRightInd/>
+        <w:snapToGrid/>
+        <w:spacing w:line="140" w:lineRule="exact"/>
+        <w:textAlignment w:val="auto"/>
+        <w:rPr>
+          <w:rFonts w:hint="default" w:ascii="Arial" w:hAnsi="Arial" w:cs="Arial"/>
+          <w:sz w:val="32"/>
+          <w:szCs w:val="32"/>
+          <w:lang w:val="en-US"/>
+        </w:rPr>
+      </w:pPr>
+    </w:p>
+    <w:p>
+      <w:pPr>
+        <w:ind w:firstLine="420" w:firstLineChars="0"/>
+        <w:rPr>
+          <w:rFonts w:hint="default" w:ascii="Arial" w:hAnsi="Arial" w:cs="Arial"/>
+          <w:sz w:val="24"/>
+          <w:szCs w:val="24"/>
+          <w:lang w:val="en-US"/>
+        </w:rPr>
+      </w:pPr>
+      <w:r>
+        <w:rPr>
+          <w:rFonts w:hint="default" w:ascii="Arial" w:hAnsi="Arial" w:cs="Arial"/>
+          <w:sz w:val="24"/>
+          <w:szCs w:val="24"/>
+          <w:lang w:val="en-US"/>
+        </w:rPr>
+        <w:t>{#summary}</w:t>
+      </w:r>
+    </w:p>
+    <w:p>
+      <w:pPr>
+        <w:numPr>
+          <w:ilvl w:val="0"/>
+          <w:numId w:val="1"/>
+        </w:numPr>
+        <w:ind w:left="838" w:leftChars="0" w:hanging="418" w:firstLineChars="0"/>
+        <w:rPr>
+          <w:rFonts w:hint="default" w:ascii="Arial" w:hAnsi="Arial" w:cs="Arial"/>
+          <w:sz w:val="24"/>
+          <w:szCs w:val="24"/>
+          <w:lang w:val="en-US"/>
+        </w:rPr>
+      </w:pPr>
+      <w:r>
+        <w:rPr>
+          <w:rFonts w:hint="default" w:ascii="Arial" w:hAnsi="Arial" w:cs="Arial"/>
+          <w:sz w:val="24"/>
+          <w:szCs w:val="24"/>
+          <w:lang w:val="en-US"/>
+        </w:rPr>
+        <w:t>{name}</w:t>
+      </w:r>
+    </w:p>
+    <w:p>
+      <w:pPr>
+        <w:numPr>
+          <w:ilvl w:val="0"/>
+          <w:numId w:val="0"/>
+        </w:numPr>
+        <w:ind w:firstLine="420" w:firstLineChars="0"/>
+        <w:rPr>
+          <w:rFonts w:hint="default" w:ascii="Arial" w:hAnsi="Arial" w:cs="Arial"/>
+          <w:sz w:val="24"/>
+          <w:szCs w:val="24"/>
+          <w:lang w:val="en-US"/>
+        </w:rPr>
+      </w:pPr>
+      <w:r>
+        <w:rPr>
+          <w:rFonts w:hint="default" w:ascii="Arial" w:hAnsi="Arial" w:cs="Arial"/>
+          <w:sz w:val="24"/>
+          <w:szCs w:val="24"/>
+          <w:lang w:val="en-US"/>
+        </w:rPr>
+        <w:t>{/summary}</w:t>
+      </w:r>
+    </w:p>
+    <w:p>
+      <w:pPr>
+        <w:numPr>
+          <w:ilvl w:val="0"/>
+          <w:numId w:val="0"/>
+        </w:numPr>
+        <w:rPr>
+          <w:rFonts w:hint="default" w:ascii="Arial" w:hAnsi="Arial" w:cs="Arial"/>
+          <w:sz w:val="24"/>
+          <w:szCs w:val="24"/>
+          <w:lang w:val="en-US"/>
+        </w:rPr>
+      </w:pPr>
+    </w:p>
+    <w:p>
+      <w:pPr>
+        <w:numPr>
+          <w:ilvl w:val="0"/>
+          <w:numId w:val="0"/>
+        </w:numPr>
+        <w:rPr>
+          <w:rFonts w:hint="default" w:ascii="Arial" w:hAnsi="Arial" w:cs="Arial"/>
+          <w:sz w:val="32"/>
+          <w:szCs w:val="32"/>
+          <w:lang w:val="en-US"/>
+        </w:rPr>
+      </w:pPr>
+      <w:r>
+        <w:rPr>
+          <w:rFonts w:hint="default" w:ascii="Arial" w:hAnsi="Arial" w:cs="Arial"/>
+          <w:sz w:val="32"/>
+          <w:szCs w:val="32"/>
+          <w:lang w:val="en-US"/>
+        </w:rPr>
+        <w:t>Work Experience</w:t>
+      </w:r>
+    </w:p>
+    <w:p>
+      <w:pPr>
+        <w:keepNext w:val="0"/>
+        <w:keepLines w:val="0"/>
+        <w:pageBreakBefore w:val="0"/>
+        <w:widowControl/>
+        <w:kinsoku/>
+        <w:wordWrap/>
+        <w:overflowPunct/>
+        <w:topLinePunct w:val="0"/>
+        <w:autoSpaceDE/>
+        <w:autoSpaceDN/>
+        <w:bidi w:val="0"/>
+        <w:adjustRightInd/>
+        <w:snapToGrid/>
+        <w:spacing w:line="140" w:lineRule="exact"/>
+        <w:textAlignment w:val="auto"/>
+        <w:rPr>
+          <w:rFonts w:hint="default" w:ascii="Arial" w:hAnsi="Arial" w:cs="Arial"/>
+          <w:sz w:val="32"/>
+          <w:szCs w:val="32"/>
+          <w:lang w:val="en-US"/>
+        </w:rPr>
+      </w:pPr>
+    </w:p>
+    <w:p>
+      <w:pPr>
+        <w:numPr>
+          <w:ilvl w:val="0"/>
+          <w:numId w:val="0"/>
+        </w:numPr>
+        <w:rPr>
+          <w:rFonts w:hint="default" w:ascii="Arial" w:hAnsi="Arial" w:cs="Arial"/>
+          <w:sz w:val="32"/>
+          <w:szCs w:val="32"/>
+          <w:lang w:val="en-US"/>
+        </w:rPr>
+      </w:pPr>
+      <w:r>
+        <w:rPr>
+          <w:rFonts w:hint="default" w:ascii="Arial" w:hAnsi="Arial" w:cs="Arial"/>
+          <w:sz w:val="32"/>
+          <w:szCs w:val="32"/>
+          <w:lang w:val="en-US"/>
+        </w:rPr>
+        <w:t>{#workExperiences}</w:t>
+      </w:r>
+    </w:p>
+    <w:p>
+      <w:pPr>
+        <w:numPr>
+          <w:ilvl w:val="0"/>
+          <w:numId w:val="0"/>
+        </w:numPr>
+        <w:rPr>
+          <w:rFonts w:hint="default" w:ascii="Arial" w:hAnsi="Arial" w:cs="Arial"/>
+          <w:b/>
+          <w:bCs/>
+          <w:sz w:val="28"/>
+          <w:szCs w:val="28"/>
+          <w:lang w:val="en-US"/>
+        </w:rPr>
+      </w:pPr>
+      <w:r>
+        <w:rPr>
+          <w:rFonts w:hint="default" w:ascii="Arial" w:hAnsi="Arial" w:cs="Arial"/>
+          <w:b/>
+          <w:bCs/>
+          <w:sz w:val="28"/>
+          <w:szCs w:val="28"/>
+          <w:lang w:val="en-US"/>
+        </w:rPr>
+        <w:t>{position_skill}</w:t>
+      </w:r>
+    </w:p>
+    <w:p>
+      <w:pPr>
+        <w:numPr>
+          <w:ilvl w:val="0"/>
+          <w:numId w:val="0"/>
+        </w:numPr>
+        <w:rPr>
+          <w:rFonts w:hint="default" w:ascii="Arial" w:hAnsi="Arial" w:cs="Arial"/>
+          <w:sz w:val="32"/>
+          <w:szCs w:val="32"/>
+          <w:lang w:val="en-US"/>
+        </w:rPr>
+      </w:pPr>
+      <w:r>
+        <w:rPr>
+          <w:rFonts w:hint="default" w:ascii="Arial" w:hAnsi="Arial" w:cs="Arial"/>
+          <w:color w:val="A6A6A6" w:themeColor="background1" w:themeShade="A6"/>
+          <w:sz w:val="28"/>
+          <w:szCs w:val="28"/>
+          <w:lang w:val="en-US"/>
+        </w:rPr>
+        <w:t>Gained as a {position_title} at {position_company}</w:t>
+      </w:r>
+    </w:p>
+    <w:p>
+      <w:pPr>
+        <w:numPr>
+          <w:ilvl w:val="0"/>
+          <w:numId w:val="0"/>
+        </w:numPr>
+        <w:rPr>
+          <w:rFonts w:hint="default" w:ascii="Arial" w:hAnsi="Arial" w:cs="Arial"/>
+          <w:sz w:val="32"/>
+          <w:szCs w:val="32"/>
+          <w:lang w:val="en-US"/>
+        </w:rPr>
+      </w:pPr>
+      <w:r>
+        <w:rPr>
+          <w:rFonts w:hint="default" w:ascii="Arial" w:hAnsi="Arial" w:cs="Arial"/>
+          <w:sz w:val="32"/>
+          <w:szCs w:val="32"/>
+          <w:lang w:val="en-US"/>
+        </w:rPr>
+        <w:t>{#resume_descriptions}</w:t>
+      </w:r>
+    </w:p>
+    <w:p>
+      <w:pPr>
+        <w:numPr>
+          <w:ilvl w:val="0"/>
+          <w:numId w:val="2"/>
+        </w:numPr>
+        <w:tabs>
+          <w:tab w:val="left" w:pos="420"/>
+          <w:tab w:val="clear" w:pos="840"/>
+        </w:tabs>
+        <w:ind w:left="838" w:leftChars="0" w:hanging="418" w:firstLineChars="0"/>
+        <w:rPr>
+          <w:rFonts w:hint="default" w:ascii="Arial" w:hAnsi="Arial" w:cs="Arial"/>
+          <w:sz w:val="24"/>
+          <w:szCs w:val="24"/>
+          <w:lang w:val="en-US"/>
+        </w:rPr>
+      </w:pPr>
+      <w:r>
+        <w:rPr>
+          <w:rFonts w:hint="default" w:ascii="Arial" w:hAnsi="Arial" w:cs="Arial"/>
+          <w:sz w:val="24"/>
+          <w:szCs w:val="24"/>
+          <w:lang w:val="en-US"/>
+        </w:rPr>
+        <w:t>{description}</w:t>
+      </w:r>
+    </w:p>
+    <w:p>
+      <w:pPr>
+        <w:numPr>
+          <w:ilvl w:val="0"/>
+          <w:numId w:val="0"/>
+        </w:numPr>
+        <w:tabs>
+          <w:tab w:val="left" w:pos="420"/>
+        </w:tabs>
+        <w:rPr>
+          <w:rFonts w:hint="default" w:ascii="Arial" w:hAnsi="Arial" w:cs="Arial"/>
+          <w:sz w:val="32"/>
+          <w:szCs w:val="32"/>
+          <w:lang w:val="en-US"/>
+        </w:rPr>
+      </w:pPr>
+      <w:r>
+        <w:rPr>
+          <w:rFonts w:hint="default" w:ascii="Arial" w:hAnsi="Arial" w:cs="Arial"/>
+          <w:sz w:val="32"/>
+          <w:szCs w:val="32"/>
+          <w:lang w:val="en-US"/>
+        </w:rPr>
+        <w:t>{/resume_descriptions}</w:t>
+      </w:r>
+    </w:p>
+    <w:p>
+      <w:pPr>
+        <w:keepNext w:val="0"/>
+        <w:keepLines w:val="0"/>
+        <w:pageBreakBefore w:val="0"/>
+        <w:widowControl/>
+        <w:kinsoku/>
+        <w:wordWrap/>
+        <w:overflowPunct/>
+        <w:topLinePunct w:val="0"/>
+        <w:autoSpaceDE/>
+        <w:autoSpaceDN/>
+        <w:bidi w:val="0"/>
+        <w:adjustRightInd/>
+        <w:snapToGrid/>
+        <w:spacing w:line="140" w:lineRule="exact"/>
+        <w:textAlignment w:val="auto"/>
+        <w:rPr>
+          <w:rFonts w:hint="default" w:ascii="Arial" w:hAnsi="Arial" w:cs="Arial"/>
+          <w:sz w:val="32"/>
+          <w:szCs w:val="32"/>
+          <w:lang w:val="en-US"/>
+        </w:rPr>
+      </w:pPr>
+    </w:p>
+    <w:p>
+      <w:pPr>
+        <w:numPr>
+          <w:ilvl w:val="0"/>
+          <w:numId w:val="0"/>
+        </w:numPr>
+        <w:rPr>
+          <w:rFonts w:hint="default" w:ascii="Arial" w:hAnsi="Arial" w:cs="Arial"/>
+          <w:sz w:val="32"/>
+          <w:szCs w:val="32"/>
+          <w:lang w:val="en-US"/>
+        </w:rPr>
+      </w:pPr>
+      <w:r>
+        <w:rPr>
+          <w:rFonts w:hint="default" w:ascii="Arial" w:hAnsi="Arial" w:cs="Arial"/>
+          <w:sz w:val="32"/>
+          <w:szCs w:val="32"/>
+          <w:lang w:val="en-US"/>
+        </w:rPr>
+        <w:t>{/workExperiences}</w:t>
+      </w:r>
+    </w:p>
+    <w:p>
+      <w:pPr>
+        <w:numPr>
+          <w:ilvl w:val="0"/>
+          <w:numId w:val="0"/>
+        </w:numPr>
+        <w:rPr>
+          <w:rFonts w:hint="default" w:ascii="Arial" w:hAnsi="Arial" w:cs="Arial"/>
+          <w:sz w:val="32"/>
+          <w:szCs w:val="32"/>
+          <w:lang w:val="en-US"/>
+        </w:rPr>
+      </w:pPr>
+    </w:p>
+    <w:p>
+      <w:pPr>
+        <w:numPr>
+          <w:ilvl w:val="0"/>
+          <w:numId w:val="0"/>
+        </w:numPr>
+        <w:rPr>
+          <w:rFonts w:hint="default" w:ascii="Arial" w:hAnsi="Arial" w:cs="Arial"/>
+          <w:sz w:val="32"/>
+          <w:szCs w:val="32"/>
+          <w:lang w:val="en-US"/>
+        </w:rPr>
+      </w:pPr>
+      <w:r>
+        <w:rPr>
+          <w:rFonts w:hint="default" w:ascii="Arial" w:hAnsi="Arial" w:cs="Arial"/>
+          <w:sz w:val="32"/>
+          <w:szCs w:val="32"/>
+          <w:lang w:val="en-US"/>
+        </w:rPr>
+        <w:t>Education</w:t>
+      </w:r>
+    </w:p>
+    <w:p>
+      <w:pPr>
+        <w:keepNext w:val="0"/>
+        <w:keepLines w:val="0"/>
+        <w:pageBreakBefore w:val="0"/>
+        <w:widowControl/>
+        <w:kinsoku/>
+        <w:wordWrap/>
+        <w:overflowPunct/>
+        <w:topLinePunct w:val="0"/>
+        <w:autoSpaceDE/>
+        <w:autoSpaceDN/>
+        <w:bidi w:val="0"/>
+        <w:adjustRightInd/>
+        <w:snapToGrid/>
+        <w:spacing w:line="140" w:lineRule="exact"/>
+        <w:textAlignment w:val="auto"/>
+        <w:rPr>
+          <w:rFonts w:hint="default" w:ascii="Arial" w:hAnsi="Arial" w:cs="Arial"/>
+          <w:sz w:val="32"/>
+          <w:szCs w:val="32"/>
+          <w:lang w:val="en-US"/>
+        </w:rPr>
+      </w:pPr>
+    </w:p>
+    <w:p>
+      <w:pPr>
+        <w:numPr>
+          <w:ilvl w:val="0"/>
+          <w:numId w:val="0"/>
+        </w:numPr>
+        <w:rPr>
+          <w:rFonts w:hint="default" w:ascii="Arial" w:hAnsi="Arial" w:cs="Arial"/>
+          <w:sz w:val="32"/>
+          <w:szCs w:val="32"/>
+          <w:lang w:val="en-US"/>
+        </w:rPr>
+      </w:pPr>
+      <w:r>
+        <w:rPr>
+          <w:rFonts w:hint="default" w:ascii="Arial" w:hAnsi="Arial" w:cs="Arial"/>
+          <w:sz w:val="32"/>
+          <w:szCs w:val="32"/>
+          <w:lang w:val="en-US"/>
+        </w:rPr>
+        <w:t>{#educations}</w:t>
+      </w:r>
+    </w:p>
+    <w:p>
+      <w:pPr>
+        <w:numPr>
+          <w:ilvl w:val="0"/>
+          <w:numId w:val="0"/>
+        </w:numPr>
+        <w:rPr>
+          <w:rFonts w:hint="default" w:ascii="Arial" w:hAnsi="Arial" w:cs="Arial"/>
+          <w:sz w:val="28"/>
+          <w:szCs w:val="28"/>
+          <w:lang w:val="en-US"/>
+        </w:rPr>
+      </w:pPr>
+      <w:r>
+        <w:rPr>
+          <w:rFonts w:hint="default" w:ascii="Arial" w:hAnsi="Arial" w:cs="Arial"/>
+          <w:sz w:val="28"/>
+          <w:szCs w:val="28"/>
+          <w:lang w:val="en-US"/>
+        </w:rPr>
+        <w:t>{degree_received} in {field_of_study}</w:t>
+      </w:r>
+    </w:p>
+    <w:p>
+      <w:pPr>
+        <w:numPr>
+          <w:ilvl w:val="0"/>
+          <w:numId w:val="0"/>
+        </w:numPr>
+        <w:rPr>
+          <w:rFonts w:hint="default" w:ascii="Arial" w:hAnsi="Arial" w:cs="Arial"/>
+          <w:color w:val="A6A6A6" w:themeColor="background1" w:themeShade="A6"/>
+          <w:sz w:val="28"/>
+          <w:szCs w:val="28"/>
+          <w:lang w:val="en-US"/>
+        </w:rPr>
+      </w:pPr>
+      <w:r>
+        <w:rPr>
+          <w:rFonts w:hint="default" w:ascii="Arial" w:hAnsi="Arial" w:cs="Arial"/>
+          <w:color w:val="A6A6A6" w:themeColor="background1" w:themeShade="A6"/>
+          <w:sz w:val="28"/>
+          <w:szCs w:val="28"/>
+          <w:lang w:val="en-US"/>
+        </w:rPr>
+        <w:t>{school_name}</w:t>
+      </w:r>
+    </w:p>
+    <w:p>
+      <w:pPr>
+        <w:numPr>
+          <w:ilvl w:val="0"/>
+          <w:numId w:val="0"/>
+        </w:numPr>
+        <w:rPr>
+          <w:rFonts w:hint="default" w:ascii="Arial" w:hAnsi="Arial" w:cs="Arial"/>
+          <w:sz w:val="32"/>
+          <w:szCs w:val="32"/>
+          <w:lang w:val="en-US"/>
+        </w:rPr>
+      </w:pPr>
+      <w:r>
+        <w:rPr>
+          <w:rFonts w:hint="default" w:ascii="Arial" w:hAnsi="Arial" w:cs="Arial"/>
+          <w:sz w:val="32"/>
+          <w:szCs w:val="32"/>
+          <w:lang w:val="en-US"/>
+        </w:rPr>
+        <w:t>{/educations}</w:t>
+      </w:r>
+    </w:p>
+    <w:p>
+      <w:pPr>
+        <w:numPr>
+          <w:ilvl w:val="0"/>
+          <w:numId w:val="0"/>
+        </w:numPr>
+        <w:rPr>
+          <w:rFonts w:hint="default" w:ascii="Arial" w:hAnsi="Arial" w:cs="Arial"/>
+          <w:sz w:val="32"/>
+          <w:szCs w:val="32"/>
+          <w:lang w:val="en-US"/>
+        </w:rPr>
+      </w:pPr>
+    </w:p>
+    <w:p>
+      <w:pPr>
+        <w:numPr>
+          <w:ilvl w:val="0"/>
+          <w:numId w:val="0"/>
+        </w:numPr>
+        <w:rPr>
+          <w:rFonts w:hint="default" w:ascii="Arial" w:hAnsi="Arial" w:cs="Arial"/>
+          <w:sz w:val="32"/>
+          <w:szCs w:val="32"/>
+          <w:lang w:val="en-US"/>
+        </w:rPr>
+      </w:pPr>
+      <w:r>
+        <w:rPr>
+          <w:rFonts w:hint="default" w:ascii="Arial" w:hAnsi="Arial" w:cs="Arial"/>
+          <w:sz w:val="32"/>
+          <w:szCs w:val="32"/>
+          <w:lang w:val="en-US"/>
+        </w:rPr>
+        <w:t>Skills</w:t>
+      </w:r>
+      <w:r>
+        <w:rPr>
+          <w:rFonts w:hint="default" w:ascii="Arial" w:hAnsi="Arial" w:cs="Arial"/>
+          <w:sz w:val="32"/>
+          <w:szCs w:val="32"/>
+          <w:lang w:val="en-US"/>
+        </w:rPr>
+        <w:tab/>
+      </w:r>
+    </w:p>
+    <w:p>
+      <w:pPr>
+        <w:keepNext w:val="0"/>
+        <w:keepLines w:val="0"/>
+        <w:pageBreakBefore w:val="0"/>
+        <w:widowControl/>
+        <w:kinsoku/>
+        <w:wordWrap/>
+        <w:overflowPunct/>
+        <w:topLinePunct w:val="0"/>
+        <w:autoSpaceDE/>
+        <w:autoSpaceDN/>
+        <w:bidi w:val="0"/>
+        <w:adjustRightInd/>
+        <w:snapToGrid/>
+        <w:spacing w:line="140" w:lineRule="exact"/>
+        <w:textAlignment w:val="auto"/>
+        <w:rPr>
+          <w:rFonts w:hint="default" w:ascii="Arial" w:hAnsi="Arial" w:cs="Arial"/>
+          <w:sz w:val="32"/>
+          <w:szCs w:val="32"/>
           <w:lang w:val="en-US"/>
         </w:rPr>
       </w:pPr>
@@ -38,14 +796,14 @@
       <w:tblPr>
         <w:tblStyle w:val="4"/>
         <w:tblW w:w="0" w:type="auto"/>
-        <w:tblInd w:w="0" w:type="dxa"/>
+        <w:tblInd w:w="581" w:type="dxa"/>
         <w:tblBorders>
-          <w:top w:val="single" w:color="auto" w:sz="4" w:space="0"/>
-          <w:left w:val="single" w:color="auto" w:sz="4" w:space="0"/>
-          <w:bottom w:val="single" w:color="auto" w:sz="4" w:space="0"/>
-          <w:right w:val="single" w:color="auto" w:sz="4" w:space="0"/>
-          <w:insideH w:val="single" w:color="auto" w:sz="4" w:space="0"/>
-          <w:insideV w:val="single" w:color="auto" w:sz="4" w:space="0"/>
+          <w:top w:val="none" w:color="auto" w:sz="0" w:space="0"/>
+          <w:left w:val="none" w:color="auto" w:sz="0" w:space="0"/>
+          <w:bottom w:val="none" w:color="auto" w:sz="0" w:space="0"/>
+          <w:right w:val="none" w:color="auto" w:sz="0" w:space="0"/>
+          <w:insideH w:val="none" w:color="auto" w:sz="0" w:space="0"/>
+          <w:insideV w:val="none" w:color="auto" w:sz="0" w:space="0"/>
         </w:tblBorders>
         <w:tblLayout w:type="autofit"/>
         <w:tblCellMar>
@@ -54,170 +812,138 @@
         </w:tblCellMar>
       </w:tblPr>
       <w:tblGrid>
-        <w:gridCol w:w="2840"/>
-        <w:gridCol w:w="2841"/>
-        <w:gridCol w:w="2841"/>
+        <w:gridCol w:w="3132"/>
+        <w:gridCol w:w="3133"/>
+        <w:gridCol w:w="3133"/>
       </w:tblGrid>
       <w:tr>
         <w:tblPrEx>
           <w:tblBorders>
-            <w:top w:val="single" w:color="auto" w:sz="4" w:space="0"/>
-            <w:left w:val="single" w:color="auto" w:sz="4" w:space="0"/>
-            <w:bottom w:val="single" w:color="auto" w:sz="4" w:space="0"/>
-            <w:right w:val="single" w:color="auto" w:sz="4" w:space="0"/>
-            <w:insideH w:val="single" w:color="auto" w:sz="4" w:space="0"/>
-            <w:insideV w:val="single" w:color="auto" w:sz="4" w:space="0"/>
+            <w:top w:val="none" w:color="auto" w:sz="0" w:space="0"/>
+            <w:left w:val="none" w:color="auto" w:sz="0" w:space="0"/>
+            <w:bottom w:val="none" w:color="auto" w:sz="0" w:space="0"/>
+            <w:right w:val="none" w:color="auto" w:sz="0" w:space="0"/>
+            <w:insideH w:val="none" w:color="auto" w:sz="0" w:space="0"/>
+            <w:insideV w:val="none" w:color="auto" w:sz="0" w:space="0"/>
           </w:tblBorders>
           <w:tblCellMar>
             <w:left w:w="108" w:type="dxa"/>
             <w:right w:w="108" w:type="dxa"/>
           </w:tblCellMar>
         </w:tblPrEx>
+        <w:trPr>
+          <w:trHeight w:val="510" w:hRule="atLeast"/>
+        </w:trPr>
         <w:tc>
           <w:tcPr>
-            <w:tcW w:w="2840" w:type="dxa"/>
+            <w:tcW w:w="3132" w:type="dxa"/>
+            <w:tcBorders>
+              <w:tl2br w:val="nil"/>
+              <w:tr2bl w:val="nil"/>
+            </w:tcBorders>
+            <w:vAlign w:val="top"/>
           </w:tcPr>
           <w:p>
             <w:pPr>
+              <w:numPr>
+                <w:ilvl w:val="0"/>
+                <w:numId w:val="0"/>
+              </w:numPr>
               <w:rPr>
-                <w:rFonts w:hint="default"/>
+                <w:rFonts w:hint="default" w:ascii="Arial" w:hAnsi="Arial" w:cs="Arial"/>
+                <w:sz w:val="32"/>
+                <w:szCs w:val="32"/>
                 <w:vertAlign w:val="baseline"/>
                 <w:lang w:val="en-US"/>
               </w:rPr>
             </w:pPr>
             <w:r>
               <w:rPr>
-                <w:rFonts w:hint="default"/>
-                <w:vertAlign w:val="baseline"/>
+                <w:rFonts w:hint="default" w:ascii="Arial" w:hAnsi="Arial" w:cs="Arial"/>
+                <w:sz w:val="32"/>
+                <w:szCs w:val="32"/>
                 <w:lang w:val="en-US"/>
               </w:rPr>
-              <w:t>First Name</w:t>
+              <w:t>{#skills}{name1}</w:t>
             </w:r>
           </w:p>
         </w:tc>
         <w:tc>
           <w:tcPr>
-            <w:tcW w:w="2841" w:type="dxa"/>
+            <w:tcW w:w="3133" w:type="dxa"/>
+            <w:tcBorders>
+              <w:tl2br w:val="nil"/>
+              <w:tr2bl w:val="nil"/>
+            </w:tcBorders>
+            <w:vAlign w:val="top"/>
           </w:tcPr>
           <w:p>
             <w:pPr>
+              <w:numPr>
+                <w:ilvl w:val="0"/>
+                <w:numId w:val="0"/>
+              </w:numPr>
               <w:rPr>
-                <w:rFonts w:hint="default"/>
+                <w:rFonts w:hint="default" w:ascii="Arial" w:hAnsi="Arial" w:cs="Arial"/>
+                <w:sz w:val="32"/>
+                <w:szCs w:val="32"/>
                 <w:vertAlign w:val="baseline"/>
                 <w:lang w:val="en-US"/>
               </w:rPr>
             </w:pPr>
             <w:r>
               <w:rPr>
-                <w:rFonts w:hint="default"/>
-                <w:vertAlign w:val="baseline"/>
+                <w:rFonts w:hint="default" w:ascii="Arial" w:hAnsi="Arial" w:cs="Arial"/>
+                <w:sz w:val="32"/>
+                <w:szCs w:val="32"/>
                 <w:lang w:val="en-US"/>
               </w:rPr>
-              <w:t>Last Name</w:t>
+              <w:t>{name2</w:t>
+            </w:r>
+            <w:bookmarkStart w:id="0" w:name="_GoBack"/>
+            <w:bookmarkEnd w:id="0"/>
+            <w:r>
+              <w:rPr>
+                <w:rFonts w:hint="default" w:ascii="Arial" w:hAnsi="Arial" w:cs="Arial"/>
+                <w:sz w:val="32"/>
+                <w:szCs w:val="32"/>
+                <w:lang w:val="en-US"/>
+              </w:rPr>
+              <w:t>}</w:t>
             </w:r>
           </w:p>
         </w:tc>
         <w:tc>
           <w:tcPr>
-            <w:tcW w:w="2841" w:type="dxa"/>
+            <w:tcW w:w="3133" w:type="dxa"/>
+            <w:tcBorders>
+              <w:tl2br w:val="nil"/>
+              <w:tr2bl w:val="nil"/>
+            </w:tcBorders>
+            <w:vAlign w:val="top"/>
           </w:tcPr>
           <w:p>
             <w:pPr>
+              <w:numPr>
+                <w:ilvl w:val="0"/>
+                <w:numId w:val="0"/>
+              </w:numPr>
               <w:rPr>
-                <w:rFonts w:hint="default"/>
+                <w:rFonts w:hint="default" w:ascii="Arial" w:hAnsi="Arial" w:cs="Arial"/>
+                <w:sz w:val="32"/>
+                <w:szCs w:val="32"/>
                 <w:vertAlign w:val="baseline"/>
                 <w:lang w:val="en-US"/>
               </w:rPr>
             </w:pPr>
             <w:r>
               <w:rPr>
-                <w:rFonts w:hint="default"/>
-                <w:vertAlign w:val="baseline"/>
+                <w:rFonts w:hint="default" w:ascii="Arial" w:hAnsi="Arial" w:cs="Arial"/>
+                <w:sz w:val="32"/>
+                <w:szCs w:val="32"/>
                 <w:lang w:val="en-US"/>
               </w:rPr>
-              <w:t>Phone number</w:t>
-            </w:r>
-          </w:p>
-        </w:tc>
-      </w:tr>
-      <w:tr>
-        <w:tblPrEx>
-          <w:tblBorders>
-            <w:top w:val="single" w:color="auto" w:sz="4" w:space="0"/>
-            <w:left w:val="single" w:color="auto" w:sz="4" w:space="0"/>
-            <w:bottom w:val="single" w:color="auto" w:sz="4" w:space="0"/>
-            <w:right w:val="single" w:color="auto" w:sz="4" w:space="0"/>
-            <w:insideH w:val="single" w:color="auto" w:sz="4" w:space="0"/>
-            <w:insideV w:val="single" w:color="auto" w:sz="4" w:space="0"/>
-          </w:tblBorders>
-          <w:tblCellMar>
-            <w:left w:w="108" w:type="dxa"/>
-            <w:right w:w="108" w:type="dxa"/>
-          </w:tblCellMar>
-        </w:tblPrEx>
-        <w:tc>
-          <w:tcPr>
-            <w:tcW w:w="2840" w:type="dxa"/>
-          </w:tcPr>
-          <w:p>
-            <w:pPr>
-              <w:rPr>
-                <w:rFonts w:hint="default"/>
-                <w:vertAlign w:val="baseline"/>
-                <w:lang w:val="en-US"/>
-              </w:rPr>
-            </w:pPr>
-            <w:r>
-              <w:rPr>
-                <w:rFonts w:hint="default"/>
-                <w:vertAlign w:val="baseline"/>
-                <w:lang w:val="en-US"/>
-              </w:rPr>
-              <w:t>{#students}{first_name}</w:t>
-            </w:r>
-          </w:p>
-        </w:tc>
-        <w:tc>
-          <w:tcPr>
-            <w:tcW w:w="2841" w:type="dxa"/>
-          </w:tcPr>
-          <w:p>
-            <w:pPr>
-              <w:rPr>
-                <w:rFonts w:hint="default"/>
-                <w:vertAlign w:val="baseline"/>
-                <w:lang w:val="en-US"/>
-              </w:rPr>
-            </w:pPr>
-            <w:r>
-              <w:rPr>
-                <w:rFonts w:hint="default"/>
-                <w:vertAlign w:val="baseline"/>
-                <w:lang w:val="en-US"/>
-              </w:rPr>
-              <w:t>{last_name}</w:t>
-            </w:r>
-          </w:p>
-        </w:tc>
-        <w:tc>
-          <w:tcPr>
-            <w:tcW w:w="2841" w:type="dxa"/>
-          </w:tcPr>
-          <w:p>
-            <w:pPr>
-              <w:rPr>
-                <w:rFonts w:hint="default"/>
-                <w:vertAlign w:val="baseline"/>
-                <w:lang w:val="en-US"/>
-              </w:rPr>
-            </w:pPr>
-            <w:r>
-              <w:rPr>
-                <w:rFonts w:hint="default"/>
-                <w:vertAlign w:val="baseline"/>
-                <w:lang w:val="en-US"/>
-              </w:rPr>
-              <w:t>{phone}{/students}</w:t>
+              <w:t>{name3}{/skills}</w:t>
             </w:r>
           </w:p>
         </w:tc>
@@ -225,15 +951,191 @@
     </w:tbl>
     <w:p>
       <w:pPr>
-        <w:rPr>
-          <w:rFonts w:hint="default"/>
-          <w:lang w:val="en-US"/>
-        </w:rPr>
-      </w:pPr>
+        <w:numPr>
+          <w:ilvl w:val="0"/>
+          <w:numId w:val="0"/>
+        </w:numPr>
+        <w:rPr>
+          <w:rFonts w:hint="default" w:ascii="Arial" w:hAnsi="Arial" w:cs="Arial"/>
+          <w:sz w:val="32"/>
+          <w:szCs w:val="32"/>
+          <w:lang w:val="en-US"/>
+        </w:rPr>
+      </w:pPr>
+    </w:p>
+    <w:p>
+      <w:pPr>
+        <w:numPr>
+          <w:ilvl w:val="0"/>
+          <w:numId w:val="0"/>
+        </w:numPr>
+        <w:rPr>
+          <w:rFonts w:hint="default" w:ascii="Arial" w:hAnsi="Arial" w:eastAsia="SimSun" w:cs="Arial"/>
+          <w:i w:val="0"/>
+          <w:iCs w:val="0"/>
+          <w:caps w:val="0"/>
+          <w:color w:val="0A0A0A"/>
+          <w:spacing w:val="0"/>
+          <w:sz w:val="32"/>
+          <w:szCs w:val="32"/>
+          <w:shd w:val="clear" w:fill="FFFFFF"/>
+        </w:rPr>
+      </w:pPr>
+      <w:r>
+        <w:rPr>
+          <w:rFonts w:hint="default" w:ascii="Arial" w:hAnsi="Arial" w:eastAsia="SimSun" w:cs="Arial"/>
+          <w:i w:val="0"/>
+          <w:iCs w:val="0"/>
+          <w:caps w:val="0"/>
+          <w:color w:val="0A0A0A"/>
+          <w:spacing w:val="0"/>
+          <w:sz w:val="32"/>
+          <w:szCs w:val="32"/>
+          <w:shd w:val="clear" w:fill="FFFFFF"/>
+        </w:rPr>
+        <w:t>Affiliations &amp; Hobbies</w:t>
+      </w:r>
+    </w:p>
+    <w:p>
+      <w:pPr>
+        <w:keepNext w:val="0"/>
+        <w:keepLines w:val="0"/>
+        <w:pageBreakBefore w:val="0"/>
+        <w:widowControl/>
+        <w:kinsoku/>
+        <w:wordWrap/>
+        <w:overflowPunct/>
+        <w:topLinePunct w:val="0"/>
+        <w:autoSpaceDE/>
+        <w:autoSpaceDN/>
+        <w:bidi w:val="0"/>
+        <w:adjustRightInd/>
+        <w:snapToGrid/>
+        <w:spacing w:line="140" w:lineRule="exact"/>
+        <w:textAlignment w:val="auto"/>
+        <w:rPr>
+          <w:rFonts w:hint="default" w:ascii="Arial" w:hAnsi="Arial" w:cs="Arial"/>
+          <w:sz w:val="32"/>
+          <w:szCs w:val="32"/>
+          <w:lang w:val="en-US"/>
+        </w:rPr>
+      </w:pPr>
+    </w:p>
+    <w:p>
+      <w:pPr>
+        <w:numPr>
+          <w:ilvl w:val="0"/>
+          <w:numId w:val="0"/>
+        </w:numPr>
+        <w:rPr>
+          <w:rFonts w:hint="default" w:ascii="Arial" w:hAnsi="Arial" w:eastAsia="SimSun" w:cs="Arial"/>
+          <w:i w:val="0"/>
+          <w:iCs w:val="0"/>
+          <w:caps w:val="0"/>
+          <w:color w:val="0A0A0A"/>
+          <w:spacing w:val="0"/>
+          <w:sz w:val="32"/>
+          <w:szCs w:val="32"/>
+          <w:shd w:val="clear" w:fill="FFFFFF"/>
+          <w:lang w:val="en-US"/>
+        </w:rPr>
+      </w:pPr>
+      <w:r>
+        <w:rPr>
+          <w:rFonts w:hint="default" w:ascii="Arial" w:hAnsi="Arial" w:eastAsia="SimSun" w:cs="Arial"/>
+          <w:i w:val="0"/>
+          <w:iCs w:val="0"/>
+          <w:caps w:val="0"/>
+          <w:color w:val="0A0A0A"/>
+          <w:spacing w:val="0"/>
+          <w:sz w:val="32"/>
+          <w:szCs w:val="32"/>
+          <w:shd w:val="clear" w:fill="FFFFFF"/>
+          <w:lang w:val="en-US"/>
+        </w:rPr>
+        <w:t>{#hobbies}</w:t>
+      </w:r>
+    </w:p>
+    <w:p>
+      <w:pPr>
+        <w:numPr>
+          <w:ilvl w:val="0"/>
+          <w:numId w:val="2"/>
+        </w:numPr>
+        <w:ind w:left="838" w:leftChars="0" w:hanging="418" w:firstLineChars="0"/>
+        <w:rPr>
+          <w:rFonts w:hint="default" w:ascii="Arial" w:hAnsi="Arial" w:eastAsia="SimSun" w:cs="Arial"/>
+          <w:i w:val="0"/>
+          <w:iCs w:val="0"/>
+          <w:caps w:val="0"/>
+          <w:color w:val="0A0A0A"/>
+          <w:spacing w:val="0"/>
+          <w:sz w:val="32"/>
+          <w:szCs w:val="32"/>
+          <w:shd w:val="clear" w:fill="FFFFFF"/>
+          <w:lang w:val="en-US"/>
+        </w:rPr>
+      </w:pPr>
+      <w:r>
+        <w:rPr>
+          <w:rFonts w:hint="default" w:ascii="Arial" w:hAnsi="Arial" w:eastAsia="SimSun" w:cs="Arial"/>
+          <w:i w:val="0"/>
+          <w:iCs w:val="0"/>
+          <w:caps w:val="0"/>
+          <w:color w:val="0A0A0A"/>
+          <w:spacing w:val="0"/>
+          <w:sz w:val="24"/>
+          <w:szCs w:val="24"/>
+          <w:shd w:val="clear" w:fill="FFFFFF"/>
+          <w:lang w:val="en-US"/>
+        </w:rPr>
+        <w:t>{name}</w:t>
+      </w:r>
+    </w:p>
+    <w:p>
+      <w:pPr>
+        <w:numPr>
+          <w:ilvl w:val="0"/>
+          <w:numId w:val="0"/>
+        </w:numPr>
+        <w:rPr>
+          <w:rFonts w:hint="default" w:ascii="Arial" w:hAnsi="Arial" w:eastAsia="SimSun" w:cs="Arial"/>
+          <w:i w:val="0"/>
+          <w:iCs w:val="0"/>
+          <w:caps w:val="0"/>
+          <w:color w:val="0A0A0A"/>
+          <w:spacing w:val="0"/>
+          <w:sz w:val="32"/>
+          <w:szCs w:val="32"/>
+          <w:shd w:val="clear" w:fill="FFFFFF"/>
+          <w:lang w:val="en-US"/>
+        </w:rPr>
+      </w:pPr>
+      <w:r>
+        <w:rPr>
+          <w:rFonts w:hint="default" w:ascii="Arial" w:hAnsi="Arial" w:eastAsia="SimSun" w:cs="Arial"/>
+          <w:i w:val="0"/>
+          <w:iCs w:val="0"/>
+          <w:caps w:val="0"/>
+          <w:color w:val="0A0A0A"/>
+          <w:spacing w:val="0"/>
+          <w:sz w:val="32"/>
+          <w:szCs w:val="32"/>
+          <w:shd w:val="clear" w:fill="FFFFFF"/>
+          <w:lang w:val="en-US"/>
+        </w:rPr>
+        <w:t>{/hobbies}</w:t>
+      </w:r>
     </w:p>
     <w:sectPr>
-      <w:pgSz w:w="11906" w:h="16838"/>
-      <w:pgMar w:top="1440" w:right="1800" w:bottom="1440" w:left="1800" w:header="720" w:footer="720" w:gutter="0"/>
+      <w:pgSz w:w="12240" w:h="15840"/>
+      <w:pgMar w:top="1138" w:right="1022" w:bottom="1138" w:left="1022" w:header="720" w:footer="720" w:gutter="0"/>
+      <w:pgBorders>
+        <w:top w:val="none" w:sz="0" w:space="0"/>
+        <w:left w:val="none" w:sz="0" w:space="0"/>
+        <w:bottom w:val="none" w:sz="0" w:space="0"/>
+        <w:right w:val="none" w:sz="0" w:space="0"/>
+      </w:pgBorders>
       <w:cols w:space="720" w:num="1"/>
       <w:docGrid w:linePitch="360" w:charSpace="0"/>
     </w:sectPr>
@@ -241,12 +1143,65 @@
 </w:document>
 </file>
 
+<file path=word/numbering.xml><?xml version="1.0" encoding="utf-8"?>
+<w:numbering xmlns:wpc="http://schemas.microsoft.com/office/word/2010/wordprocessingCanvas" xmlns:mc="http://schemas.openxmlformats.org/markup-compatibility/2006" xmlns:o="urn:schemas-microsoft-com:office:office" xmlns:r="http://schemas.openxmlformats.org/officeDocument/2006/relationships" xmlns:m="http://schemas.openxmlformats.org/officeDocument/2006/math" xmlns:v="urn:schemas-microsoft-com:vml" xmlns:wp14="http://schemas.microsoft.com/office/word/2010/wordprocessingDrawing" xmlns:wp="http://schemas.openxmlformats.org/drawingml/2006/wordprocessingDrawing" xmlns:w10="urn:schemas-microsoft-com:office:word" xmlns:w="http://schemas.openxmlformats.org/wordprocessingml/2006/main" xmlns:w14="http://schemas.microsoft.com/office/word/2010/wordml" xmlns:wpg="http://schemas.microsoft.com/office/word/2010/wordprocessingGroup" xmlns:wpi="http://schemas.microsoft.com/office/word/2010/wordprocessingInk" xmlns:wne="http://schemas.microsoft.com/office/word/2006/wordml" xmlns:wps="http://schemas.microsoft.com/office/word/2010/wordprocessingShape" xmlns:wpsCustomData="http://www.wps.cn/officeDocument/2013/wpsCustomData" mc:Ignorable="w14 wp14">
+  <w:abstractNum w:abstractNumId="0">
+    <w:nsid w:val="E246D9F1"/>
+    <w:multiLevelType w:val="singleLevel"/>
+    <w:tmpl w:val="E246D9F1"/>
+    <w:lvl w:ilvl="0" w:tentative="0">
+      <w:start w:val="1"/>
+      <w:numFmt w:val="bullet"/>
+      <w:lvlText w:val=""/>
+      <w:lvlJc w:val="left"/>
+      <w:pPr>
+        <w:tabs>
+          <w:tab w:val="left" w:pos="420"/>
+        </w:tabs>
+        <w:ind w:left="418" w:leftChars="0" w:hanging="418" w:firstLineChars="0"/>
+      </w:pPr>
+      <w:rPr>
+        <w:rFonts w:hint="default" w:ascii="Wingdings" w:hAnsi="Wingdings"/>
+        <w:sz w:val="16"/>
+      </w:rPr>
+    </w:lvl>
+  </w:abstractNum>
+  <w:abstractNum w:abstractNumId="1">
+    <w:nsid w:val="49EC4D15"/>
+    <w:multiLevelType w:val="singleLevel"/>
+    <w:tmpl w:val="49EC4D15"/>
+    <w:lvl w:ilvl="0" w:tentative="0">
+      <w:start w:val="1"/>
+      <w:numFmt w:val="bullet"/>
+      <w:lvlText w:val=""/>
+      <w:lvlJc w:val="left"/>
+      <w:pPr>
+        <w:tabs>
+          <w:tab w:val="left" w:pos="840"/>
+        </w:tabs>
+        <w:ind w:left="838" w:leftChars="0" w:hanging="418" w:firstLineChars="0"/>
+      </w:pPr>
+      <w:rPr>
+        <w:rFonts w:hint="default" w:ascii="Wingdings" w:hAnsi="Wingdings"/>
+        <w:sz w:val="16"/>
+      </w:rPr>
+    </w:lvl>
+  </w:abstractNum>
+  <w:num w:numId="1">
+    <w:abstractNumId w:val="0"/>
+  </w:num>
+  <w:num w:numId="2">
+    <w:abstractNumId w:val="1"/>
+  </w:num>
+</w:numbering>
+</file>
+
 <file path=word/styles.xml><?xml version="1.0" encoding="utf-8"?>
 <w:styles xmlns:mc="http://schemas.openxmlformats.org/markup-compatibility/2006" xmlns:o="urn:schemas-microsoft-com:office:office" xmlns:r="http://schemas.openxmlformats.org/officeDocument/2006/relationships" xmlns:m="http://schemas.openxmlformats.org/officeDocument/2006/math" xmlns:v="urn:schemas-microsoft-com:vml" xmlns:w="http://schemas.openxmlformats.org/wordprocessingml/2006/main" xmlns:w14="http://schemas.microsoft.com/office/word/2010/wordml" xmlns:w10="urn:schemas-microsoft-com:office:word" xmlns:sl="http://schemas.openxmlformats.org/schemaLibrary/2006/main" xmlns:wpsCustomData="http://www.wps.cn/officeDocument/2013/wpsCustomData" mc:Ignorable="w14">
   <w:docDefaults>
     <w:rPrDefault>
       <w:rPr>
-        <w:rFonts w:asciiTheme="minorHAnsi" w:hAnsiTheme="minorHAnsi" w:eastAsiaTheme="minorEastAsia" w:cstheme="minorBidi"/>
+        <w:rFonts w:ascii="Times New Roman" w:hAnsi="Times New Roman" w:eastAsia="SimSun" w:cs="Times New Roman"/>
       </w:rPr>
     </w:rPrDefault>
     <w:pPrDefault/>
@@ -355,7 +1310,7 @@
     <w:lsdException w:unhideWhenUsed="0" w:uiPriority="0" w:semiHidden="0" w:name="HTML Sample"/>
     <w:lsdException w:unhideWhenUsed="0" w:uiPriority="0" w:semiHidden="0" w:name="HTML Typewriter"/>
     <w:lsdException w:unhideWhenUsed="0" w:uiPriority="0" w:semiHidden="0" w:name="HTML Variable"/>
-    <w:lsdException w:unhideWhenUsed="0" w:uiPriority="0" w:name="Normal Table"/>
+    <w:lsdException w:qFormat="1" w:unhideWhenUsed="0" w:uiPriority="0" w:name="Normal Table"/>
     <w:lsdException w:unhideWhenUsed="0" w:uiPriority="0" w:semiHidden="0" w:name="annotation subject"/>
     <w:lsdException w:unhideWhenUsed="0" w:uiPriority="0" w:semiHidden="0" w:name="Table Simple 1"/>
     <w:lsdException w:unhideWhenUsed="0" w:uiPriority="0" w:semiHidden="0" w:name="Table Simple 2"/>
@@ -400,7 +1355,7 @@
     <w:lsdException w:unhideWhenUsed="0" w:uiPriority="0" w:semiHidden="0" w:name="Table Web 2"/>
     <w:lsdException w:unhideWhenUsed="0" w:uiPriority="0" w:semiHidden="0" w:name="Table Web 3"/>
     <w:lsdException w:unhideWhenUsed="0" w:uiPriority="0" w:semiHidden="0" w:name="Balloon Text"/>
-    <w:lsdException w:unhideWhenUsed="0" w:uiPriority="0" w:semiHidden="0" w:name="Table Grid"/>
+    <w:lsdException w:qFormat="1" w:unhideWhenUsed="0" w:uiPriority="0" w:semiHidden="0" w:name="Table Grid"/>
     <w:lsdException w:unhideWhenUsed="0" w:uiPriority="0" w:semiHidden="0" w:name="Table Theme"/>
     <w:lsdException w:unhideWhenUsed="0" w:uiPriority="60" w:semiHidden="0" w:name="Light Shading"/>
     <w:lsdException w:unhideWhenUsed="0" w:uiPriority="61" w:semiHidden="0" w:name="Light List"/>
@@ -519,6 +1474,7 @@
   <w:style w:type="table" w:default="1" w:styleId="3">
     <w:name w:val="Normal Table"/>
     <w:semiHidden/>
+    <w:qFormat/>
     <w:uiPriority w:val="0"/>
     <w:tblPr>
       <w:tblCellMar>
@@ -532,6 +1488,7 @@
   <w:style w:type="table" w:styleId="4">
     <w:name w:val="Table Grid"/>
     <w:basedOn w:val="3"/>
+    <w:qFormat/>
     <w:uiPriority w:val="0"/>
     <w:pPr>
       <w:widowControl w:val="0"/>

</xml_diff>

<commit_message>
display word download button when only functional
</commit_message>
<xml_diff>
--- a/public/ResumeTemplates/functional.docx
+++ b/public/ResumeTemplates/functional.docx
@@ -480,8 +480,6 @@
         </w:rPr>
         <w:t>Summary</w:t>
       </w:r>
-      <w:bookmarkStart w:id="0" w:name="_GoBack"/>
-      <w:bookmarkEnd w:id="0"/>
     </w:p>
     <w:p>
       <w:pPr>
@@ -1068,7 +1066,7 @@
       <w:tblPr>
         <w:tblStyle w:val="4"/>
         <w:tblW w:w="0" w:type="auto"/>
-        <w:tblInd w:w="581" w:type="dxa"/>
+        <w:tblInd w:w="950" w:type="dxa"/>
         <w:tblBorders>
           <w:top w:val="none" w:color="auto" w:sz="0" w:space="0"/>
           <w:left w:val="none" w:color="auto" w:sz="0" w:space="0"/>
@@ -1129,17 +1127,18 @@
               <w:jc w:val="both"/>
               <w:rPr>
                 <w:rFonts w:hint="default" w:ascii="Arial" w:hAnsi="Arial" w:cs="Arial"/>
-                <w:sz w:val="32"/>
-                <w:szCs w:val="32"/>
+                <w:sz w:val="24"/>
+                <w:szCs w:val="24"/>
                 <w:vertAlign w:val="baseline"/>
                 <w:lang w:val="en-US"/>
               </w:rPr>
             </w:pPr>
+            <w:bookmarkStart w:id="0" w:name="_GoBack"/>
             <w:r>
               <w:rPr>
                 <w:rFonts w:hint="default" w:ascii="Arial" w:hAnsi="Arial" w:cs="Arial"/>
-                <w:sz w:val="32"/>
-                <w:szCs w:val="32"/>
+                <w:sz w:val="24"/>
+                <w:szCs w:val="24"/>
                 <w:lang w:val="en-US"/>
               </w:rPr>
               <w:t>{#skills}{name1}</w:t>
@@ -1165,8 +1164,8 @@
               <w:jc w:val="both"/>
               <w:rPr>
                 <w:rFonts w:hint="default" w:ascii="Arial" w:hAnsi="Arial" w:cs="Arial"/>
-                <w:sz w:val="32"/>
-                <w:szCs w:val="32"/>
+                <w:sz w:val="24"/>
+                <w:szCs w:val="24"/>
                 <w:vertAlign w:val="baseline"/>
                 <w:lang w:val="en-US"/>
               </w:rPr>
@@ -1174,8 +1173,8 @@
             <w:r>
               <w:rPr>
                 <w:rFonts w:hint="default" w:ascii="Arial" w:hAnsi="Arial" w:cs="Arial"/>
-                <w:sz w:val="32"/>
-                <w:szCs w:val="32"/>
+                <w:sz w:val="24"/>
+                <w:szCs w:val="24"/>
                 <w:lang w:val="en-US"/>
               </w:rPr>
               <w:t>{name2}</w:t>
@@ -1201,8 +1200,8 @@
               <w:jc w:val="both"/>
               <w:rPr>
                 <w:rFonts w:hint="default" w:ascii="Arial" w:hAnsi="Arial" w:cs="Arial"/>
-                <w:sz w:val="32"/>
-                <w:szCs w:val="32"/>
+                <w:sz w:val="24"/>
+                <w:szCs w:val="24"/>
                 <w:vertAlign w:val="baseline"/>
                 <w:lang w:val="en-US"/>
               </w:rPr>
@@ -1210,8 +1209,8 @@
             <w:r>
               <w:rPr>
                 <w:rFonts w:hint="default" w:ascii="Arial" w:hAnsi="Arial" w:cs="Arial"/>
-                <w:sz w:val="32"/>
-                <w:szCs w:val="32"/>
+                <w:sz w:val="24"/>
+                <w:szCs w:val="24"/>
                 <w:lang w:val="en-US"/>
               </w:rPr>
               <w:t>{name3}{/skills}</w:t>
@@ -1219,6 +1218,7 @@
           </w:p>
         </w:tc>
       </w:tr>
+      <w:bookmarkEnd w:id="0"/>
     </w:tbl>
     <w:p>
       <w:pPr>

</xml_diff>